<commit_message>
draft cluster_cavgs_selection commander to support updated sieving policy. Parallelization of affinity propagation clustering
</commit_message>
<xml_diff>
--- a/doc/PolicyDrafts/Sieving-Policy.docx
+++ b/doc/PolicyDrafts/Sieving-Policy.docx
@@ -5,19 +5,6 @@
     <w:p>
       <w:r>
         <w:t>Sieving Policy</w:t>
-      </w:r>
-    </w:p>
-    <w:p/>
-    <w:p>
-      <w:pPr>
-        <w:pStyle w:val="ListParagraph"/>
-        <w:numPr>
-          <w:ilvl w:val="0"/>
-          <w:numId w:val="1"/>
-        </w:numPr>
-      </w:pPr>
-      <w:r>
-        <w:t>Chunks of 2D are done in 100 micrograph lumps with 100 classes per chunk</w:t>
       </w:r>
     </w:p>
     <w:p>
@@ -29,13 +16,31 @@
         </w:numPr>
       </w:pPr>
       <w:r>
-        <w:t xml:space="preserve">Clustering of 2D classes </w:t>
-      </w:r>
-      <w:r>
-        <w:t>is</w:t>
-      </w:r>
-      <w:r>
-        <w:t xml:space="preserve"> done in each chunk to create a set of matched clusters</w:t>
+        <w:t xml:space="preserve">Chunks of 2D are done in </w:t>
+      </w:r>
+      <w:r>
+        <w:t>N</w:t>
+      </w:r>
+      <w:r>
+        <w:rPr>
+          <w:vertAlign w:val="subscript"/>
+        </w:rPr>
+        <w:t>M</w:t>
+      </w:r>
+      <w:r>
+        <w:t xml:space="preserve"> micrograph lumps with </w:t>
+      </w:r>
+      <w:r>
+        <w:t>N</w:t>
+      </w:r>
+      <w:r>
+        <w:rPr>
+          <w:vertAlign w:val="subscript"/>
+        </w:rPr>
+        <w:t>C</w:t>
+      </w:r>
+      <w:r>
+        <w:t xml:space="preserve"> classes per chunk</w:t>
       </w:r>
     </w:p>
     <w:p>
@@ -47,7 +52,13 @@
         </w:numPr>
       </w:pPr>
       <w:r>
-        <w:t>Sets are combined up to 10 sets replacing the prior solution with each integration of a new set to create a refined set with 1000 classes in it</w:t>
+        <w:t xml:space="preserve">Clustering of 2D classes </w:t>
+      </w:r>
+      <w:r>
+        <w:t>is</w:t>
+      </w:r>
+      <w:r>
+        <w:t xml:space="preserve"> done in each chunk to create a set of matched clusters</w:t>
       </w:r>
     </w:p>
     <w:p>
@@ -59,7 +70,34 @@
         </w:numPr>
       </w:pPr>
       <w:r>
-        <w:t>At this point the user is prompted to tidy up the good/bad classification and the good particles are passed to pool2D</w:t>
+        <w:t>Sets are combined</w:t>
+      </w:r>
+      <w:r>
+        <w:t xml:space="preserve">. Until the set of combined class averages reaches 1000 members, the clustering of the merged set is done without reference to any previous clustering solution, thus </w:t>
+      </w:r>
+      <w:r>
+        <w:t xml:space="preserve">replacing the prior solution with each integration of a new </w:t>
+      </w:r>
+      <w:r>
+        <w:t>chunk</w:t>
+      </w:r>
+      <w:r>
+        <w:t xml:space="preserve"> to create a </w:t>
+      </w:r>
+      <w:r>
+        <w:t xml:space="preserve">combined </w:t>
+      </w:r>
+      <w:r>
+        <w:t xml:space="preserve">set with </w:t>
+      </w:r>
+      <w:r>
+        <w:t xml:space="preserve">a minimum of </w:t>
+      </w:r>
+      <w:r>
+        <w:t>1000 classes in it</w:t>
+      </w:r>
+      <w:r>
+        <w:t>.</w:t>
       </w:r>
     </w:p>
     <w:p>
@@ -71,15 +109,7 @@
         </w:numPr>
       </w:pPr>
       <w:r>
-        <w:t>The good classes and bad classes are then re-clustered separately to generate ‘good’ and ‘bad’ definitive medoids for further matching [</w:t>
-      </w:r>
-      <w:proofErr w:type="spellStart"/>
-      <w:r>
-        <w:t>represent_selection</w:t>
-      </w:r>
-      <w:proofErr w:type="spellEnd"/>
-      <w:r>
-        <w:t>]</w:t>
+        <w:t>At this point the user is prompted to tidy up the good/bad classification and the good particles are passed to pool2D</w:t>
       </w:r>
     </w:p>
     <w:p>
@@ -91,6 +121,29 @@
         </w:numPr>
       </w:pPr>
       <w:r>
+        <w:t>The good classes and bad classes are then re-clustered separately to generate ‘good’ and ‘bad’ definitive medoids for further matching</w:t>
+      </w:r>
+      <w:r>
+        <w:t xml:space="preserve">. The program that implements this “medoid-for-matching-generation” is called </w:t>
+      </w:r>
+      <w:proofErr w:type="spellStart"/>
+      <w:r>
+        <w:t>cluster_cavgs_selection</w:t>
+      </w:r>
+      <w:proofErr w:type="spellEnd"/>
+      <w:r>
+        <w:t>.</w:t>
+      </w:r>
+    </w:p>
+    <w:p>
+      <w:pPr>
+        <w:pStyle w:val="ListParagraph"/>
+        <w:numPr>
+          <w:ilvl w:val="0"/>
+          <w:numId w:val="1"/>
+        </w:numPr>
+      </w:pPr>
+      <w:r>
         <w:t xml:space="preserve">We then proceed by simply matching incoming chunks to this classification and labelling out good/bad classes </w:t>
       </w:r>
       <w:r>
@@ -114,6 +167,9 @@
       </w:r>
       <w:r>
         <w:t>)</w:t>
+      </w:r>
+      <w:r>
+        <w:t>.</w:t>
       </w:r>
     </w:p>
     <w:p/>

</xml_diff>